<commit_message>
change letter formating in lecture-2 of Section-4
</commit_message>
<xml_diff>
--- a/Section-4/Lecture-2.docx
+++ b/Section-4/Lecture-2.docx
@@ -27,7 +27,24 @@
           <w:szCs w:val="32"/>
           <w:lang w:val="az-Latn-AZ"/>
         </w:rPr>
-        <w:t xml:space="preserve">dərslikdə biz aggregate functionlar ilə birlikdə </w:t>
+        <w:t xml:space="preserve">dərslikdə biz </w:t>
+      </w:r>
+      <w:r>
+        <w:rPr>
+          <w:b/>
+          <w:sz w:val="32"/>
+          <w:szCs w:val="32"/>
+          <w:lang w:val="az-Latn-AZ"/>
+        </w:rPr>
+        <w:t>aggregate</w:t>
+      </w:r>
+      <w:r>
+        <w:rPr>
+          <w:sz w:val="32"/>
+          <w:szCs w:val="32"/>
+          <w:lang w:val="az-Latn-AZ"/>
+        </w:rPr>
+        <w:t xml:space="preserve"> functionlar ilə birlikdə </w:t>
       </w:r>
       <w:r>
         <w:rPr>
@@ -124,7 +141,7 @@
           <w:szCs w:val="32"/>
         </w:rPr>
         <w:drawing>
-          <wp:anchor distT="0" distB="0" distL="114300" distR="114300" simplePos="0" relativeHeight="251658240" behindDoc="0" locked="0" layoutInCell="1" allowOverlap="1" wp14:anchorId="5ADC4E0F" wp14:editId="50AB7B33">
+          <wp:anchor distT="0" distB="0" distL="114300" distR="114300" simplePos="0" relativeHeight="251659264" behindDoc="0" locked="0" layoutInCell="1" allowOverlap="1" wp14:anchorId="76BFD849" wp14:editId="38D9607B">
             <wp:simplePos x="0" y="0"/>
             <wp:positionH relativeFrom="column">
               <wp:posOffset>164123</wp:posOffset>
@@ -250,15 +267,7 @@
           <w:szCs w:val="32"/>
           <w:lang w:val="az-Latn-AZ"/>
         </w:rPr>
-        <w:t xml:space="preserve"> keyword-ü vasitəsi ilə həyata keçirdə bilə</w:t>
-      </w:r>
-      <w:r>
-        <w:rPr>
-          <w:sz w:val="32"/>
-          <w:szCs w:val="32"/>
-          <w:lang w:val="az-Latn-AZ"/>
-        </w:rPr>
-        <w:t>rik, eynən aşağıdakı şəkildəki kimi.</w:t>
+        <w:t xml:space="preserve"> keyword-ü vasitəsi ilə həyata keçirdə bilərik, eynən aşağıdakı şəkildəki kimi.</w:t>
       </w:r>
     </w:p>
     <w:p>
@@ -450,7 +459,22 @@
           <w:sz w:val="32"/>
           <w:szCs w:val="32"/>
         </w:rPr>
-        <w:t xml:space="preserve"> uniqueness </w:t>
+        <w:t xml:space="preserve"> </w:t>
+      </w:r>
+      <w:r>
+        <w:rPr>
+          <w:b/>
+          <w:sz w:val="32"/>
+          <w:szCs w:val="32"/>
+        </w:rPr>
+        <w:t>uniqueness</w:t>
+      </w:r>
+      <w:r>
+        <w:rPr>
+          <w:sz w:val="32"/>
+          <w:szCs w:val="32"/>
+        </w:rPr>
+        <w:t xml:space="preserve"> </w:t>
       </w:r>
       <w:proofErr w:type="spellStart"/>
       <w:r>
@@ -498,7 +522,22 @@
           <w:sz w:val="32"/>
           <w:szCs w:val="32"/>
         </w:rPr>
-        <w:t xml:space="preserve">, duplicate </w:t>
+        <w:t xml:space="preserve">, </w:t>
+      </w:r>
+      <w:r>
+        <w:rPr>
+          <w:b/>
+          <w:sz w:val="32"/>
+          <w:szCs w:val="32"/>
+        </w:rPr>
+        <w:t>duplicate</w:t>
+      </w:r>
+      <w:r>
+        <w:rPr>
+          <w:sz w:val="32"/>
+          <w:szCs w:val="32"/>
+        </w:rPr>
+        <w:t xml:space="preserve"> </w:t>
       </w:r>
       <w:proofErr w:type="spellStart"/>
       <w:r>
@@ -570,7 +609,7 @@
           <w:szCs w:val="32"/>
         </w:rPr>
         <w:drawing>
-          <wp:anchor distT="0" distB="0" distL="114300" distR="114300" simplePos="0" relativeHeight="251659264" behindDoc="0" locked="0" layoutInCell="1" allowOverlap="1" wp14:anchorId="5B5DAC68" wp14:editId="33ABE806">
+          <wp:anchor distT="0" distB="0" distL="114300" distR="114300" simplePos="0" relativeHeight="251660288" behindDoc="0" locked="0" layoutInCell="1" allowOverlap="1" wp14:anchorId="0657212F" wp14:editId="57A0BB06">
             <wp:simplePos x="0" y="0"/>
             <wp:positionH relativeFrom="column">
               <wp:posOffset>64477</wp:posOffset>
@@ -648,7 +687,7 @@
           <w:szCs w:val="32"/>
           <w:lang w:val="az-Latn-AZ"/>
         </w:rPr>
-        <w:t xml:space="preserve">-ün istifadə edərkən, diqqəti olunmalı məqam budur ki, hansı column-a əsasən </w:t>
+        <w:t xml:space="preserve">-ün istifadə edərkən, diqqətli olunmalı məqam budur ki, hansı column-a əsasən </w:t>
       </w:r>
       <w:r>
         <w:rPr>
@@ -697,15 +736,7 @@
           <w:szCs w:val="32"/>
           <w:lang w:val="az-Latn-AZ"/>
         </w:rPr>
-        <w:t>SELECT clause-ında olmalıdır, əks halda xəta ilə</w:t>
-      </w:r>
-      <w:r>
-        <w:rPr>
-          <w:sz w:val="32"/>
-          <w:szCs w:val="32"/>
-          <w:lang w:val="az-Latn-AZ"/>
-        </w:rPr>
-        <w:t xml:space="preserve"> qarşılaşacaqsınız, eynən aşağıdakı şəkildə olduğu kimi.</w:t>
+        <w:t>SELECT clause-ında olmalıdır, əks halda xəta ilə qarşılaşacaqsınız, eynən aşağıdakı şəkildə olduğu kimi.</w:t>
       </w:r>
     </w:p>
     <w:p>
@@ -975,7 +1006,22 @@
           <w:sz w:val="32"/>
           <w:szCs w:val="32"/>
         </w:rPr>
-        <w:t xml:space="preserve">column </w:t>
+        <w:t>column</w:t>
+      </w:r>
+      <w:r>
+        <w:rPr>
+          <w:sz w:val="32"/>
+          <w:szCs w:val="32"/>
+        </w:rPr>
+        <w:t>-u</w:t>
+      </w:r>
+      <w:r>
+        <w:rPr>
+          <w:b/>
+          <w:sz w:val="32"/>
+          <w:szCs w:val="32"/>
+        </w:rPr>
+        <w:t xml:space="preserve"> </w:t>
       </w:r>
       <w:proofErr w:type="spellStart"/>
       <w:r>
@@ -1064,7 +1110,7 @@
           <w:szCs w:val="32"/>
         </w:rPr>
         <w:drawing>
-          <wp:anchor distT="0" distB="0" distL="114300" distR="114300" simplePos="0" relativeHeight="251660288" behindDoc="0" locked="0" layoutInCell="1" allowOverlap="1" wp14:anchorId="48235649" wp14:editId="0EB21254">
+          <wp:anchor distT="0" distB="0" distL="114300" distR="114300" simplePos="0" relativeHeight="251661312" behindDoc="0" locked="0" layoutInCell="1" allowOverlap="1" wp14:anchorId="4C33C2CD" wp14:editId="78C50258">
             <wp:simplePos x="0" y="0"/>
             <wp:positionH relativeFrom="column">
               <wp:posOffset>41030</wp:posOffset>
@@ -1152,6 +1198,7 @@
         <w:rPr>
           <w:sz w:val="32"/>
           <w:szCs w:val="32"/>
+          <w:lang w:val="az-Latn-AZ"/>
         </w:rPr>
       </w:pPr>
       <w:r>
@@ -1161,18 +1208,18 @@
           <w:szCs w:val="32"/>
         </w:rPr>
         <w:drawing>
-          <wp:anchor distT="0" distB="0" distL="114300" distR="114300" simplePos="0" relativeHeight="251661312" behindDoc="0" locked="0" layoutInCell="1" allowOverlap="1" wp14:anchorId="27476EEB" wp14:editId="7A770050">
+          <wp:anchor distT="0" distB="0" distL="114300" distR="114300" simplePos="0" relativeHeight="251667456" behindDoc="0" locked="0" layoutInCell="1" allowOverlap="1" wp14:anchorId="38F7DBEF" wp14:editId="17BD444E">
             <wp:simplePos x="0" y="0"/>
             <wp:positionH relativeFrom="column">
-              <wp:posOffset>76200</wp:posOffset>
+              <wp:posOffset>29307</wp:posOffset>
             </wp:positionH>
             <wp:positionV relativeFrom="paragraph">
-              <wp:posOffset>1658083</wp:posOffset>
+              <wp:posOffset>1622914</wp:posOffset>
             </wp:positionV>
-            <wp:extent cx="5943600" cy="2971800"/>
+            <wp:extent cx="5943600" cy="3088005"/>
             <wp:effectExtent l="0" t="0" r="0" b="0"/>
             <wp:wrapSquare wrapText="bothSides"/>
-            <wp:docPr id="4" name="Picture 4"/>
+            <wp:docPr id="11" name="Picture 11"/>
             <wp:cNvGraphicFramePr>
               <a:graphicFrameLocks xmlns:a="http://schemas.openxmlformats.org/drawingml/2006/main" noChangeAspect="1"/>
             </wp:cNvGraphicFramePr>
@@ -1180,7 +1227,7 @@
               <a:graphicData uri="http://schemas.openxmlformats.org/drawingml/2006/picture">
                 <pic:pic xmlns:pic="http://schemas.openxmlformats.org/drawingml/2006/picture">
                   <pic:nvPicPr>
-                    <pic:cNvPr id="4" name="4.jpg"/>
+                    <pic:cNvPr id="11" name="1.jpg"/>
                     <pic:cNvPicPr/>
                   </pic:nvPicPr>
                   <pic:blipFill>
@@ -1198,7 +1245,7 @@
                   <pic:spPr>
                     <a:xfrm>
                       <a:off x="0" y="0"/>
-                      <a:ext cx="5943600" cy="2971800"/>
+                      <a:ext cx="5943600" cy="3088005"/>
                     </a:xfrm>
                     <a:prstGeom prst="rect">
                       <a:avLst/>
@@ -1267,15 +1314,7 @@
           <w:szCs w:val="32"/>
           <w:lang w:val="az-Latn-AZ"/>
         </w:rPr>
-        <w:t>vəzifəsində neçə employee vardır və s. və ilaxır.</w:t>
-      </w:r>
-      <w:r>
-        <w:rPr>
-          <w:sz w:val="32"/>
-          <w:szCs w:val="32"/>
-          <w:lang w:val="az-Latn-AZ"/>
-        </w:rPr>
-        <w:t xml:space="preserve"> Bunu bilmək istəyirik isə aşağıdakı şəkildə olan query-ni yazıb çalışdıra bilərik.</w:t>
+        <w:t>vəzifəsində neçə employee vardır və s. və ilaxır. Bunu bilmək istəyirik isə aşağıdakı şəkildə olan query-ni yazıb çalışdıra bilərik.</w:t>
       </w:r>
     </w:p>
     <w:p>
@@ -1286,79 +1325,88 @@
           <w:lang w:val="az-Latn-AZ"/>
         </w:rPr>
       </w:pPr>
-      <w:r>
-        <w:rPr>
-          <w:sz w:val="32"/>
-          <w:szCs w:val="32"/>
-          <w:lang w:val="az-Latn-AZ"/>
-        </w:rPr>
-        <w:t xml:space="preserve">gördüyümüz kimi, yuxarıdakı şəkildə olan query-də olan </w:t>
-      </w:r>
-      <w:r>
-        <w:rPr>
-          <w:b/>
-          <w:sz w:val="32"/>
-          <w:szCs w:val="32"/>
-          <w:lang w:val="az-Latn-AZ"/>
-        </w:rPr>
-        <w:t xml:space="preserve">resultset </w:t>
-      </w:r>
-      <w:r>
-        <w:rPr>
-          <w:sz w:val="32"/>
-          <w:szCs w:val="32"/>
-          <w:lang w:val="az-Latn-AZ"/>
-        </w:rPr>
-        <w:t xml:space="preserve">də istədiyimiz nəticə çıxmış oldu. İndi isə gəlin bunun necə baş verdiyini yəni </w:t>
-      </w:r>
-      <w:r>
-        <w:rPr>
-          <w:b/>
-          <w:sz w:val="32"/>
-          <w:szCs w:val="32"/>
-          <w:lang w:val="az-Latn-AZ"/>
-        </w:rPr>
-        <w:t xml:space="preserve">GROUP BY </w:t>
-      </w:r>
-      <w:r>
-        <w:rPr>
-          <w:sz w:val="32"/>
-          <w:szCs w:val="32"/>
-          <w:lang w:val="az-Latn-AZ"/>
-        </w:rPr>
-        <w:t>key</w:t>
-      </w:r>
-      <w:r>
-        <w:rPr>
-          <w:sz w:val="32"/>
-          <w:szCs w:val="32"/>
-        </w:rPr>
-        <w:t>word-</w:t>
-      </w:r>
-      <w:r>
-        <w:rPr>
-          <w:sz w:val="32"/>
-          <w:szCs w:val="32"/>
-          <w:lang w:val="az-Latn-AZ"/>
-        </w:rPr>
-        <w:t>ünün necə işlədiyini anlamağa çalışaq.</w:t>
-      </w:r>
     </w:p>
     <w:p>
       <w:pPr>
         <w:rPr>
           <w:sz w:val="32"/>
           <w:szCs w:val="32"/>
-        </w:rPr>
-      </w:pPr>
-      <w:r>
-        <w:rPr>
-          <w:b/>
+          <w:lang w:val="az-Latn-AZ"/>
+        </w:rPr>
+      </w:pPr>
+      <w:r>
+        <w:rPr>
           <w:sz w:val="32"/>
           <w:szCs w:val="32"/>
           <w:lang w:val="az-Latn-AZ"/>
         </w:rPr>
         <w:lastRenderedPageBreak/>
+        <w:t xml:space="preserve">gördüyümüz kimi, yuxarıdakı şəkildə olan query-də olan </w:t>
+      </w:r>
+      <w:r>
+        <w:rPr>
+          <w:b/>
+          <w:sz w:val="32"/>
+          <w:szCs w:val="32"/>
+          <w:lang w:val="az-Latn-AZ"/>
+        </w:rPr>
+        <w:t xml:space="preserve">resultset </w:t>
+      </w:r>
+      <w:r>
+        <w:rPr>
+          <w:sz w:val="32"/>
+          <w:szCs w:val="32"/>
+          <w:lang w:val="az-Latn-AZ"/>
+        </w:rPr>
+        <w:t xml:space="preserve">də istədiyimiz nəticə çıxmış oldu. İndi isə gəlin bunun necə baş verdiyini yəni </w:t>
+      </w:r>
+      <w:r>
+        <w:rPr>
+          <w:b/>
+          <w:sz w:val="32"/>
+          <w:szCs w:val="32"/>
+          <w:lang w:val="az-Latn-AZ"/>
+        </w:rPr>
+        <w:t xml:space="preserve">GROUP BY </w:t>
+      </w:r>
+      <w:r>
+        <w:rPr>
+          <w:sz w:val="32"/>
+          <w:szCs w:val="32"/>
+          <w:lang w:val="az-Latn-AZ"/>
+        </w:rPr>
+        <w:t>key</w:t>
+      </w:r>
+      <w:r>
+        <w:rPr>
+          <w:sz w:val="32"/>
+          <w:szCs w:val="32"/>
+        </w:rPr>
+        <w:t>word-</w:t>
+      </w:r>
+      <w:r>
+        <w:rPr>
+          <w:sz w:val="32"/>
+          <w:szCs w:val="32"/>
+          <w:lang w:val="az-Latn-AZ"/>
+        </w:rPr>
+        <w:t>ünün necə işlədiyini anlamağa çalışaq.</w:t>
+      </w:r>
+    </w:p>
+    <w:p>
+      <w:pPr>
+        <w:rPr>
+          <w:sz w:val="32"/>
+          <w:szCs w:val="32"/>
+        </w:rPr>
+      </w:pPr>
+      <w:r>
+        <w:rPr>
+          <w:b/>
+          <w:sz w:val="32"/>
+          <w:szCs w:val="32"/>
+          <w:lang w:val="az-Latn-AZ"/>
+        </w:rPr>
         <w:t>GROUP BY</w:t>
       </w:r>
       <w:r>
@@ -1387,7 +1435,7 @@
           <w:noProof/>
         </w:rPr>
         <w:drawing>
-          <wp:anchor distT="0" distB="0" distL="114300" distR="114300" simplePos="0" relativeHeight="251662336" behindDoc="0" locked="0" layoutInCell="1" allowOverlap="1">
+          <wp:anchor distT="0" distB="0" distL="114300" distR="114300" simplePos="0" relativeHeight="251662336" behindDoc="0" locked="0" layoutInCell="1" allowOverlap="1" wp14:anchorId="52F22E11" wp14:editId="2FDE11D3">
             <wp:simplePos x="0" y="0"/>
             <wp:positionH relativeFrom="margin">
               <wp:align>right</wp:align>
@@ -1670,6 +1718,15 @@
     <w:p>
       <w:pPr>
         <w:pStyle w:val="ListParagraph"/>
+        <w:rPr>
+          <w:sz w:val="32"/>
+          <w:szCs w:val="32"/>
+        </w:rPr>
+      </w:pPr>
+    </w:p>
+    <w:p>
+      <w:pPr>
+        <w:pStyle w:val="ListParagraph"/>
         <w:numPr>
           <w:ilvl w:val="0"/>
           <w:numId w:val="3"/>
@@ -2353,63 +2410,52 @@
           <w:szCs w:val="32"/>
         </w:rPr>
       </w:pPr>
+      <w:r>
+        <w:rPr>
+          <w:b/>
+          <w:sz w:val="32"/>
+          <w:szCs w:val="32"/>
+        </w:rPr>
+        <w:lastRenderedPageBreak/>
+        <w:t>TASK CHALLENGE</w:t>
+      </w:r>
     </w:p>
     <w:p>
       <w:pPr>
-        <w:jc w:val="center"/>
-        <w:rPr>
-          <w:b/>
-          <w:sz w:val="32"/>
-          <w:szCs w:val="32"/>
-        </w:rPr>
-      </w:pPr>
-      <w:r>
-        <w:rPr>
-          <w:b/>
-          <w:sz w:val="32"/>
-          <w:szCs w:val="32"/>
-        </w:rPr>
-        <w:t>TASK CHALLENGE</w:t>
+        <w:rPr>
+          <w:sz w:val="32"/>
+          <w:szCs w:val="32"/>
+          <w:lang w:val="az-Latn-AZ"/>
+        </w:rPr>
+      </w:pPr>
+      <w:r>
+        <w:rPr>
+          <w:sz w:val="32"/>
+          <w:szCs w:val="32"/>
+          <w:lang w:val="az-Latn-AZ"/>
+        </w:rPr>
+        <w:t xml:space="preserve">Elə bir query yazki, </w:t>
+      </w:r>
+      <w:r>
+        <w:rPr>
+          <w:b/>
+          <w:sz w:val="32"/>
+          <w:szCs w:val="32"/>
+          <w:lang w:val="az-Latn-AZ"/>
+        </w:rPr>
+        <w:t xml:space="preserve">job </w:t>
+      </w:r>
+      <w:r>
+        <w:rPr>
+          <w:sz w:val="32"/>
+          <w:szCs w:val="32"/>
+          <w:lang w:val="az-Latn-AZ"/>
+        </w:rPr>
+        <w:t>sütununda olan dəyər table-da 2 sətirdədir.</w:t>
       </w:r>
     </w:p>
     <w:p>
       <w:pPr>
-        <w:rPr>
-          <w:sz w:val="32"/>
-          <w:szCs w:val="32"/>
-          <w:lang w:val="az-Latn-AZ"/>
-        </w:rPr>
-      </w:pPr>
-      <w:r>
-        <w:rPr>
-          <w:sz w:val="32"/>
-          <w:szCs w:val="32"/>
-          <w:lang w:val="az-Latn-AZ"/>
-        </w:rPr>
-        <w:t xml:space="preserve">Elə bir query yazki, </w:t>
-      </w:r>
-      <w:r>
-        <w:rPr>
-          <w:b/>
-          <w:sz w:val="32"/>
-          <w:szCs w:val="32"/>
-          <w:lang w:val="az-Latn-AZ"/>
-        </w:rPr>
-        <w:t xml:space="preserve">job </w:t>
-      </w:r>
-      <w:r>
-        <w:rPr>
-          <w:sz w:val="32"/>
-          <w:szCs w:val="32"/>
-          <w:lang w:val="az-Latn-AZ"/>
-        </w:rPr>
-        <w:t>sütununda olan dəyər table-da 2 sətirdədir.</w:t>
-      </w:r>
-      <w:bookmarkStart w:id="0" w:name="_GoBack"/>
-      <w:bookmarkEnd w:id="0"/>
-    </w:p>
-    <w:p>
-      <w:pPr>
         <w:jc w:val="center"/>
         <w:rPr>
           <w:b/>
@@ -2423,9 +2469,8 @@
           <w:sz w:val="32"/>
           <w:szCs w:val="32"/>
         </w:rPr>
-        <w:lastRenderedPageBreak/>
         <w:drawing>
-          <wp:anchor distT="0" distB="0" distL="114300" distR="114300" simplePos="0" relativeHeight="251663360" behindDoc="0" locked="0" layoutInCell="1" allowOverlap="1" wp14:anchorId="5EBC3063" wp14:editId="74993561">
+          <wp:anchor distT="0" distB="0" distL="114300" distR="114300" simplePos="0" relativeHeight="251663360" behindDoc="0" locked="0" layoutInCell="1" allowOverlap="1" wp14:anchorId="755EA8B6" wp14:editId="4B7B3EE2">
             <wp:simplePos x="0" y="0"/>
             <wp:positionH relativeFrom="column">
               <wp:posOffset>87923</wp:posOffset>
@@ -2521,7 +2566,7 @@
           <w:szCs w:val="32"/>
         </w:rPr>
         <w:drawing>
-          <wp:anchor distT="0" distB="0" distL="114300" distR="114300" simplePos="0" relativeHeight="251664384" behindDoc="0" locked="0" layoutInCell="1" allowOverlap="1" wp14:anchorId="594420BB" wp14:editId="25A88D30">
+          <wp:anchor distT="0" distB="0" distL="114300" distR="114300" simplePos="0" relativeHeight="251664384" behindDoc="0" locked="0" layoutInCell="1" allowOverlap="1" wp14:anchorId="52284C2D" wp14:editId="6EFF3FA6">
             <wp:simplePos x="0" y="0"/>
             <wp:positionH relativeFrom="column">
               <wp:posOffset>216877</wp:posOffset>
@@ -2730,23 +2775,7 @@
           <w:szCs w:val="32"/>
           <w:lang w:val="az-Latn-AZ"/>
         </w:rPr>
-        <w:t>əbul etmir.</w:t>
-      </w:r>
-      <w:r>
-        <w:rPr>
-          <w:sz w:val="32"/>
-          <w:szCs w:val="32"/>
-          <w:lang w:val="az-Latn-AZ"/>
-        </w:rPr>
-        <w:t xml:space="preserve"> Lakin bundan əlava yəni, </w:t>
-      </w:r>
-      <w:r>
-        <w:rPr>
-          <w:sz w:val="32"/>
-          <w:szCs w:val="32"/>
-          <w:lang w:val="az-Latn-AZ"/>
-        </w:rPr>
-        <w:t xml:space="preserve">niyə görə </w:t>
+        <w:t xml:space="preserve">əbul etmir. Lakin bundan əlava yəni, niyə görə </w:t>
       </w:r>
       <w:r>
         <w:rPr>
@@ -2786,6 +2815,7 @@
           <w:szCs w:val="32"/>
           <w:lang w:val="az-Latn-AZ"/>
         </w:rPr>
+        <w:lastRenderedPageBreak/>
         <w:t xml:space="preserve">ilə işlədilə bilmədiyini bilmək istəyirsinizsə bu zaman bilməlisiniz ki, </w:t>
       </w:r>
       <w:r>
@@ -2829,7 +2859,6 @@
           <w:szCs w:val="32"/>
           <w:lang w:val="az-Latn-AZ"/>
         </w:rPr>
-        <w:lastRenderedPageBreak/>
         <w:t xml:space="preserve">WHERE </w:t>
       </w:r>
       <w:r>
@@ -2866,20 +2895,22 @@
       <w:r>
         <w:rPr>
           <w:noProof/>
+          <w:sz w:val="32"/>
+          <w:szCs w:val="32"/>
         </w:rPr>
         <w:drawing>
-          <wp:anchor distT="0" distB="0" distL="114300" distR="114300" simplePos="0" relativeHeight="251665408" behindDoc="0" locked="0" layoutInCell="1" allowOverlap="1" wp14:anchorId="107BDE17" wp14:editId="7B03E108">
+          <wp:anchor distT="0" distB="0" distL="114300" distR="114300" simplePos="0" relativeHeight="251668480" behindDoc="0" locked="0" layoutInCell="1" allowOverlap="1" wp14:anchorId="5139B352" wp14:editId="2DA13FE9">
             <wp:simplePos x="0" y="0"/>
             <wp:positionH relativeFrom="column">
-              <wp:posOffset>-134816</wp:posOffset>
+              <wp:posOffset>-199292</wp:posOffset>
             </wp:positionH>
             <wp:positionV relativeFrom="paragraph">
-              <wp:posOffset>1125318</wp:posOffset>
+              <wp:posOffset>1712107</wp:posOffset>
             </wp:positionV>
-            <wp:extent cx="5943600" cy="2857500"/>
-            <wp:effectExtent l="0" t="0" r="0" b="0"/>
+            <wp:extent cx="5935287" cy="2855422"/>
+            <wp:effectExtent l="0" t="0" r="8890" b="2540"/>
             <wp:wrapSquare wrapText="bothSides"/>
-            <wp:docPr id="8" name="Picture 8"/>
+            <wp:docPr id="12" name="Picture 12"/>
             <wp:cNvGraphicFramePr>
               <a:graphicFrameLocks xmlns:a="http://schemas.openxmlformats.org/drawingml/2006/main" noChangeAspect="1"/>
             </wp:cNvGraphicFramePr>
@@ -2887,11 +2918,11 @@
               <a:graphicData uri="http://schemas.openxmlformats.org/drawingml/2006/picture">
                 <pic:pic xmlns:pic="http://schemas.openxmlformats.org/drawingml/2006/picture">
                   <pic:nvPicPr>
-                    <pic:cNvPr id="8" name="5.jpg"/>
+                    <pic:cNvPr id="12" name="2.jpg"/>
                     <pic:cNvPicPr/>
                   </pic:nvPicPr>
                   <pic:blipFill>
-                    <a:blip r:embed="rId10" cstate="print">
+                    <a:blip r:embed="rId13">
                       <a:extLst>
                         <a:ext uri="{28A0092B-C50C-407E-A947-70E740481C1C}">
                           <a14:useLocalDpi xmlns:a14="http://schemas.microsoft.com/office/drawing/2010/main" val="0"/>
@@ -2905,7 +2936,7 @@
                   <pic:spPr>
                     <a:xfrm>
                       <a:off x="0" y="0"/>
-                      <a:ext cx="5943600" cy="2857500"/>
+                      <a:ext cx="5935287" cy="2855422"/>
                     </a:xfrm>
                     <a:prstGeom prst="rect">
                       <a:avLst/>
@@ -2929,11 +2960,15 @@
     <w:p>
       <w:pPr>
         <w:rPr>
-          <w:lang w:val="az-Latn-AZ"/>
-        </w:rPr>
-      </w:pPr>
-      <w:r>
-        <w:rPr>
+          <w:sz w:val="32"/>
+          <w:szCs w:val="32"/>
+          <w:lang w:val="az-Latn-AZ"/>
+        </w:rPr>
+      </w:pPr>
+      <w:r>
+        <w:rPr>
+          <w:sz w:val="32"/>
+          <w:szCs w:val="32"/>
           <w:lang w:val="az-Latn-AZ"/>
         </w:rPr>
         <w:t xml:space="preserve">Baxın burada </w:t>
@@ -2941,134 +2976,138 @@
       <w:r>
         <w:rPr>
           <w:b/>
-        </w:rPr>
-        <w:t xml:space="preserve">WHERE </w:t>
-      </w:r>
-      <w:r>
-        <w:t xml:space="preserve">clause </w:t>
-      </w:r>
-      <w:proofErr w:type="spellStart"/>
-      <w:r>
-        <w:t>toplu</w:t>
-      </w:r>
-      <w:proofErr w:type="spellEnd"/>
-      <w:r>
-        <w:t xml:space="preserve"> </w:t>
-      </w:r>
-      <w:proofErr w:type="spellStart"/>
-      <w:r>
-        <w:t>bir</w:t>
-      </w:r>
-      <w:proofErr w:type="spellEnd"/>
-      <w:r>
-        <w:t xml:space="preserve"> </w:t>
-      </w:r>
-      <w:proofErr w:type="spellStart"/>
-      <w:r>
-        <w:t>qrup</w:t>
-      </w:r>
-      <w:proofErr w:type="spellEnd"/>
-      <w:r>
-        <w:t xml:space="preserve"> </w:t>
-      </w:r>
-      <w:proofErr w:type="spellStart"/>
-      <w:r>
-        <w:t>dey</w:t>
-      </w:r>
-      <w:proofErr w:type="spellEnd"/>
-      <w:r>
-        <w:rPr>
-          <w:lang w:val="az-Latn-AZ"/>
-        </w:rPr>
-        <w:t xml:space="preserve">ərkən yuxarıda sətir bə sətir ayrılmışlar tək bir sətir olmadığından onlar bir toplu qrup və həmən o qrupun içində sətirlər olduğundan </w:t>
-      </w:r>
-      <w:r>
-        <w:rPr>
-          <w:b/>
-        </w:rPr>
-        <w:t xml:space="preserve">WHERE </w:t>
-      </w:r>
-      <w:r>
-        <w:t>clause-</w:t>
-      </w:r>
-      <w:r>
-        <w:rPr>
-          <w:lang w:val="az-Latn-AZ"/>
-        </w:rPr>
-        <w:t xml:space="preserve">ı burada işləmir. </w:t>
-      </w:r>
-      <w:r>
-        <w:rPr>
-          <w:b/>
-          <w:lang w:val="az-Latn-AZ"/>
-        </w:rPr>
-        <w:t>HAV</w:t>
-      </w:r>
-      <w:r>
-        <w:rPr>
-          <w:b/>
-        </w:rPr>
-        <w:t xml:space="preserve">ING </w:t>
-      </w:r>
-      <w:r>
-        <w:rPr>
-          <w:lang w:val="az-Latn-AZ"/>
-        </w:rPr>
-        <w:t xml:space="preserve">isə burada </w:t>
-      </w:r>
-      <w:r>
-        <w:rPr>
-          <w:b/>
-        </w:rPr>
-        <w:t xml:space="preserve">WHERE </w:t>
-      </w:r>
-      <w:r>
-        <w:t>clause-</w:t>
-      </w:r>
-      <w:r>
-        <w:rPr>
-          <w:lang w:val="az-Latn-AZ"/>
-        </w:rPr>
-        <w:t xml:space="preserve">ının birə-bir gördüyü əməliyyatı, yəni filterlama əməliyyatını həyata keçirdir, lakin </w:t>
-      </w:r>
-      <w:r>
-        <w:rPr>
-          <w:b/>
-          <w:lang w:val="az-Latn-AZ"/>
-        </w:rPr>
-        <w:t>HAV</w:t>
-      </w:r>
-      <w:r>
-        <w:rPr>
-          <w:b/>
-        </w:rPr>
-        <w:t xml:space="preserve">ING </w:t>
-      </w:r>
-      <w:r>
-        <w:t>clause-</w:t>
-      </w:r>
-      <w:r>
-        <w:rPr>
-          <w:lang w:val="az-Latn-AZ"/>
-        </w:rPr>
-        <w:t xml:space="preserve">ının </w:t>
-      </w:r>
-      <w:r>
-        <w:rPr>
-          <w:b/>
-        </w:rPr>
-        <w:t xml:space="preserve">WHERE </w:t>
-      </w:r>
-      <w:proofErr w:type="spellStart"/>
-      <w:r>
-        <w:t>cla</w:t>
-      </w:r>
-      <w:proofErr w:type="spellEnd"/>
-      <w:r>
-        <w:rPr>
-          <w:lang w:val="az-Latn-AZ"/>
-        </w:rPr>
-        <w:t>use-ından fərqi ondadır ki, o məhz qrupları filterlama prosesindən keçirdir.</w:t>
+          <w:sz w:val="32"/>
+          <w:szCs w:val="32"/>
+          <w:lang w:val="az-Latn-AZ"/>
+        </w:rPr>
+        <w:t>WHERE</w:t>
+      </w:r>
+      <w:r>
+        <w:rPr>
+          <w:sz w:val="32"/>
+          <w:szCs w:val="32"/>
+          <w:lang w:val="az-Latn-AZ"/>
+        </w:rPr>
+        <w:t xml:space="preserve"> clause toplu bir qrup deyərkən yuxarıda sətir bə sətir ayrılmışlar tək bir sətir olmadığından onlar bir toplu qrup və həmən o qrupun içində sətirlər olduğundan WHERE clause-ı burada işləmir. </w:t>
+      </w:r>
+      <w:r>
+        <w:rPr>
+          <w:b/>
+          <w:sz w:val="32"/>
+          <w:szCs w:val="32"/>
+          <w:lang w:val="az-Latn-AZ"/>
+        </w:rPr>
+        <w:t>HAVING</w:t>
+      </w:r>
+      <w:r>
+        <w:rPr>
+          <w:sz w:val="32"/>
+          <w:szCs w:val="32"/>
+          <w:lang w:val="az-Latn-AZ"/>
+        </w:rPr>
+        <w:t xml:space="preserve"> isə burada </w:t>
+      </w:r>
+      <w:r>
+        <w:rPr>
+          <w:b/>
+          <w:sz w:val="32"/>
+          <w:szCs w:val="32"/>
+          <w:lang w:val="az-Latn-AZ"/>
+        </w:rPr>
+        <w:t>WHERE</w:t>
+      </w:r>
+      <w:r>
+        <w:rPr>
+          <w:sz w:val="32"/>
+          <w:szCs w:val="32"/>
+          <w:lang w:val="az-Latn-AZ"/>
+        </w:rPr>
+        <w:t xml:space="preserve"> clause-ının birə-bir gördüyü əməliyyatı, yəni </w:t>
+      </w:r>
+      <w:r>
+        <w:rPr>
+          <w:b/>
+          <w:sz w:val="32"/>
+          <w:szCs w:val="32"/>
+          <w:lang w:val="az-Latn-AZ"/>
+        </w:rPr>
+        <w:t>filterlama</w:t>
+      </w:r>
+      <w:r>
+        <w:rPr>
+          <w:sz w:val="32"/>
+          <w:szCs w:val="32"/>
+          <w:lang w:val="az-Latn-AZ"/>
+        </w:rPr>
+        <w:t xml:space="preserve"> əməliyyatını həyata keçirdir, lakin </w:t>
+      </w:r>
+      <w:r>
+        <w:rPr>
+          <w:b/>
+          <w:sz w:val="32"/>
+          <w:szCs w:val="32"/>
+          <w:lang w:val="az-Latn-AZ"/>
+        </w:rPr>
+        <w:t>HAVING</w:t>
+      </w:r>
+      <w:r>
+        <w:rPr>
+          <w:sz w:val="32"/>
+          <w:szCs w:val="32"/>
+          <w:lang w:val="az-Latn-AZ"/>
+        </w:rPr>
+        <w:t xml:space="preserve"> clause-ının </w:t>
+      </w:r>
+      <w:r>
+        <w:rPr>
+          <w:b/>
+          <w:sz w:val="32"/>
+          <w:szCs w:val="32"/>
+          <w:lang w:val="az-Latn-AZ"/>
+        </w:rPr>
+        <w:t>WHERE</w:t>
+      </w:r>
+      <w:r>
+        <w:rPr>
+          <w:sz w:val="32"/>
+          <w:szCs w:val="32"/>
+          <w:lang w:val="az-Latn-AZ"/>
+        </w:rPr>
+        <w:t xml:space="preserve"> clause-ından fərqi ondadır ki, o məhz </w:t>
+      </w:r>
+      <w:r>
+        <w:rPr>
+          <w:b/>
+          <w:sz w:val="32"/>
+          <w:szCs w:val="32"/>
+          <w:lang w:val="az-Latn-AZ"/>
+        </w:rPr>
+        <w:t>qrupları</w:t>
+      </w:r>
+      <w:r>
+        <w:rPr>
+          <w:sz w:val="32"/>
+          <w:szCs w:val="32"/>
+          <w:lang w:val="az-Latn-AZ"/>
+        </w:rPr>
+        <w:t xml:space="preserve"> </w:t>
+      </w:r>
+      <w:r>
+        <w:rPr>
+          <w:b/>
+          <w:sz w:val="32"/>
+          <w:szCs w:val="32"/>
+          <w:lang w:val="az-Latn-AZ"/>
+        </w:rPr>
+        <w:t>filterlama</w:t>
+      </w:r>
+      <w:r>
+        <w:rPr>
+          <w:sz w:val="32"/>
+          <w:szCs w:val="32"/>
+          <w:lang w:val="az-Latn-AZ"/>
+        </w:rPr>
+        <w:t xml:space="preserve"> prosesindən keçirdir.</w:t>
       </w:r>
     </w:p>
     <w:p>
@@ -3251,15 +3290,16 @@
           <w:szCs w:val="32"/>
           <w:lang w:val="az-Latn-AZ"/>
         </w:rPr>
-        <w:t xml:space="preserve">ı </w:t>
-      </w:r>
-      <w:r>
-        <w:rPr>
-          <w:sz w:val="32"/>
-          <w:szCs w:val="32"/>
-          <w:lang w:val="az-Latn-AZ"/>
-        </w:rPr>
-        <w:t xml:space="preserve">istifadə yeri optionaldır, yəni istəsəniz </w:t>
+        <w:t xml:space="preserve">ı istifadə yeri optionaldır, yəni </w:t>
+      </w:r>
+      <w:r>
+        <w:rPr>
+          <w:sz w:val="32"/>
+          <w:szCs w:val="32"/>
+          <w:lang w:val="az-Latn-AZ"/>
+        </w:rPr>
+        <w:lastRenderedPageBreak/>
+        <w:t xml:space="preserve">istəsəniz </w:t>
       </w:r>
       <w:r>
         <w:rPr>
@@ -3311,7 +3351,6 @@
           <w:szCs w:val="32"/>
           <w:lang w:val="az-Latn-AZ"/>
         </w:rPr>
-        <w:lastRenderedPageBreak/>
         <w:t xml:space="preserve"> </w:t>
       </w:r>
       <w:r>
@@ -3321,7 +3360,7 @@
           <w:szCs w:val="32"/>
         </w:rPr>
         <w:drawing>
-          <wp:anchor distT="0" distB="0" distL="114300" distR="114300" simplePos="0" relativeHeight="251666432" behindDoc="0" locked="0" layoutInCell="1" allowOverlap="1" wp14:anchorId="4A66832C" wp14:editId="59C317F5">
+          <wp:anchor distT="0" distB="0" distL="114300" distR="114300" simplePos="0" relativeHeight="251665408" behindDoc="0" locked="0" layoutInCell="1" allowOverlap="1" wp14:anchorId="1E1D8F6F" wp14:editId="6F145B3B">
             <wp:simplePos x="0" y="0"/>
             <wp:positionH relativeFrom="column">
               <wp:posOffset>1617785</wp:posOffset>
@@ -3344,7 +3383,7 @@
                     <pic:cNvPicPr/>
                   </pic:nvPicPr>
                   <pic:blipFill>
-                    <a:blip r:embed="rId13">
+                    <a:blip r:embed="rId14">
                       <a:extLst>
                         <a:ext uri="{28A0092B-C50C-407E-A947-70E740481C1C}">
                           <a14:useLocalDpi xmlns:a14="http://schemas.microsoft.com/office/drawing/2010/main" val="0"/>
@@ -3476,7 +3515,7 @@
           <w:szCs w:val="32"/>
         </w:rPr>
         <w:drawing>
-          <wp:anchor distT="0" distB="0" distL="114300" distR="114300" simplePos="0" relativeHeight="251667456" behindDoc="0" locked="0" layoutInCell="1" allowOverlap="1" wp14:anchorId="5BB72DA3" wp14:editId="1D5EB303">
+          <wp:anchor distT="0" distB="0" distL="114300" distR="114300" simplePos="0" relativeHeight="251666432" behindDoc="0" locked="0" layoutInCell="1" allowOverlap="1" wp14:anchorId="7AFCD254" wp14:editId="501DCFEF">
             <wp:simplePos x="0" y="0"/>
             <wp:positionH relativeFrom="column">
               <wp:posOffset>216877</wp:posOffset>
@@ -3499,7 +3538,7 @@
                     <pic:cNvPicPr/>
                   </pic:nvPicPr>
                   <pic:blipFill>
-                    <a:blip r:embed="rId14">
+                    <a:blip r:embed="rId15">
                       <a:extLst>
                         <a:ext uri="{28A0092B-C50C-407E-A947-70E740481C1C}">
                           <a14:useLocalDpi xmlns:a14="http://schemas.microsoft.com/office/drawing/2010/main" val="0"/>
@@ -3545,6 +3584,19 @@
           <w:lang w:val="az-Latn-AZ"/>
         </w:rPr>
       </w:pPr>
+    </w:p>
+    <w:p>
+      <w:pPr>
+        <w:jc w:val="center"/>
+        <w:rPr>
+          <w:b/>
+          <w:sz w:val="32"/>
+          <w:szCs w:val="32"/>
+          <w:lang w:val="az-Latn-AZ"/>
+        </w:rPr>
+      </w:pPr>
+      <w:bookmarkStart w:id="0" w:name="_GoBack"/>
+      <w:bookmarkEnd w:id="0"/>
     </w:p>
     <w:sectPr>
       <w:pgSz w:w="12240" w:h="15840"/>
@@ -4337,6 +4389,7 @@
   <w:style w:type="paragraph" w:default="1" w:styleId="Normal">
     <w:name w:val="Normal"/>
     <w:qFormat/>
+    <w:rsid w:val="00456C9E"/>
   </w:style>
   <w:style w:type="character" w:default="1" w:styleId="DefaultParagraphFont">
     <w:name w:val="Default Paragraph Font"/>
@@ -4645,7 +4698,7 @@
 </file>
 
 <file path=customXml/itemProps1.xml><?xml version="1.0" encoding="utf-8"?>
-<ds:datastoreItem xmlns:ds="http://schemas.openxmlformats.org/officeDocument/2006/customXml" ds:itemID="{15479025-C58D-45B8-B308-3744F3A8D79F}">
+<ds:datastoreItem xmlns:ds="http://schemas.openxmlformats.org/officeDocument/2006/customXml" ds:itemID="{B98984BD-CA49-4FF5-AF80-73D158096524}">
   <ds:schemaRefs>
     <ds:schemaRef ds:uri="http://schemas.openxmlformats.org/officeDocument/2006/bibliography"/>
   </ds:schemaRefs>

</xml_diff>

<commit_message>
modify some mistakes sentences in Lecture-2 of Section-4
</commit_message>
<xml_diff>
--- a/Section-4/Lecture-2.docx
+++ b/Section-4/Lecture-2.docx
@@ -1,6 +1,6 @@
 
 <file path=word/document.xml><?xml version="1.0" encoding="utf-8"?>
-<w:document xmlns:wpc="http://schemas.microsoft.com/office/word/2010/wordprocessingCanvas" xmlns:cx="http://schemas.microsoft.com/office/drawing/2014/chartex" xmlns:mc="http://schemas.openxmlformats.org/markup-compatibility/2006" xmlns:o="urn:schemas-microsoft-com:office:office" xmlns:r="http://schemas.openxmlformats.org/officeDocument/2006/relationships" xmlns:m="http://schemas.openxmlformats.org/officeDocument/2006/math" xmlns:v="urn:schemas-microsoft-com:vml" xmlns:wp14="http://schemas.microsoft.com/office/word/2010/wordprocessingDrawing" xmlns:wp="http://schemas.openxmlformats.org/drawingml/2006/wordprocessingDrawing" xmlns:w10="urn:schemas-microsoft-com:office:word" xmlns:w="http://schemas.openxmlformats.org/wordprocessingml/2006/main" xmlns:w14="http://schemas.microsoft.com/office/word/2010/wordml" xmlns:w15="http://schemas.microsoft.com/office/word/2012/wordml" xmlns:w16se="http://schemas.microsoft.com/office/word/2015/wordml/symex" xmlns:wpg="http://schemas.microsoft.com/office/word/2010/wordprocessingGroup" xmlns:wpi="http://schemas.microsoft.com/office/word/2010/wordprocessingInk" xmlns:wne="http://schemas.microsoft.com/office/word/2006/wordml" xmlns:wps="http://schemas.microsoft.com/office/word/2010/wordprocessingShape" mc:Ignorable="w14 w15 w16se wp14">
+<w:document xmlns:wpc="http://schemas.microsoft.com/office/word/2010/wordprocessingCanvas" xmlns:cx="http://schemas.microsoft.com/office/drawing/2014/chartex" xmlns:cx1="http://schemas.microsoft.com/office/drawing/2015/9/8/chartex" xmlns:cx2="http://schemas.microsoft.com/office/drawing/2015/10/21/chartex" xmlns:cx3="http://schemas.microsoft.com/office/drawing/2016/5/9/chartex" xmlns:cx4="http://schemas.microsoft.com/office/drawing/2016/5/10/chartex" xmlns:cx5="http://schemas.microsoft.com/office/drawing/2016/5/11/chartex" xmlns:cx6="http://schemas.microsoft.com/office/drawing/2016/5/12/chartex" xmlns:cx7="http://schemas.microsoft.com/office/drawing/2016/5/13/chartex" xmlns:cx8="http://schemas.microsoft.com/office/drawing/2016/5/14/chartex" xmlns:mc="http://schemas.openxmlformats.org/markup-compatibility/2006" xmlns:aink="http://schemas.microsoft.com/office/drawing/2016/ink" xmlns:am3d="http://schemas.microsoft.com/office/drawing/2017/model3d" xmlns:o="urn:schemas-microsoft-com:office:office" xmlns:r="http://schemas.openxmlformats.org/officeDocument/2006/relationships" xmlns:m="http://schemas.openxmlformats.org/officeDocument/2006/math" xmlns:v="urn:schemas-microsoft-com:vml" xmlns:wp14="http://schemas.microsoft.com/office/word/2010/wordprocessingDrawing" xmlns:wp="http://schemas.openxmlformats.org/drawingml/2006/wordprocessingDrawing" xmlns:w10="urn:schemas-microsoft-com:office:word" xmlns:w="http://schemas.openxmlformats.org/wordprocessingml/2006/main" xmlns:w14="http://schemas.microsoft.com/office/word/2010/wordml" xmlns:w15="http://schemas.microsoft.com/office/word/2012/wordml" xmlns:w16cid="http://schemas.microsoft.com/office/word/2016/wordml/cid" xmlns:w16se="http://schemas.microsoft.com/office/word/2015/wordml/symex" xmlns:wpg="http://schemas.microsoft.com/office/word/2010/wordprocessingGroup" xmlns:wpi="http://schemas.microsoft.com/office/word/2010/wordprocessingInk" xmlns:wne="http://schemas.microsoft.com/office/word/2006/wordml" xmlns:wps="http://schemas.microsoft.com/office/word/2010/wordprocessingShape" mc:Ignorable="w14 w15 w16se w16cid wp14">
   <w:body>
     <w:p>
       <w:pPr>
@@ -732,11 +732,36 @@
       </w:r>
       <w:r>
         <w:rPr>
-          <w:sz w:val="32"/>
-          <w:szCs w:val="32"/>
-          <w:lang w:val="az-Latn-AZ"/>
-        </w:rPr>
-        <w:t>SELECT clause-ında olmalıdır, əks halda xəta ilə qarşılaşacaqsınız, eynən aşağıdakı şəkildə olduğu kimi.</w:t>
+          <w:b/>
+          <w:sz w:val="32"/>
+          <w:szCs w:val="32"/>
+          <w:lang w:val="az-Latn-AZ"/>
+        </w:rPr>
+        <w:t>SELECT</w:t>
+      </w:r>
+      <w:r>
+        <w:rPr>
+          <w:sz w:val="32"/>
+          <w:szCs w:val="32"/>
+          <w:lang w:val="az-Latn-AZ"/>
+        </w:rPr>
+        <w:t xml:space="preserve"> </w:t>
+      </w:r>
+      <w:r>
+        <w:rPr>
+          <w:sz w:val="32"/>
+          <w:szCs w:val="32"/>
+          <w:lang w:val="az-Latn-AZ"/>
+        </w:rPr>
+        <w:t xml:space="preserve">hissəsində </w:t>
+      </w:r>
+      <w:r>
+        <w:rPr>
+          <w:sz w:val="32"/>
+          <w:szCs w:val="32"/>
+          <w:lang w:val="az-Latn-AZ"/>
+        </w:rPr>
+        <w:t>olmalıdır, əks halda xəta ilə qarşılaşacaqsınız, eynən aşağıdakı şəkildə olduğu kimi.</w:t>
       </w:r>
     </w:p>
     <w:p>
@@ -1263,7 +1288,25 @@
           <w:szCs w:val="32"/>
           <w:lang w:val="az-Latn-AZ"/>
         </w:rPr>
-        <w:t xml:space="preserve">və biz bilmək istəyərik ki, məsələn </w:t>
+        <w:t>və biz bilmək ist</w:t>
+      </w:r>
+      <w:r>
+        <w:rPr>
+          <w:sz w:val="32"/>
+          <w:szCs w:val="32"/>
+          <w:lang w:val="az-Latn-AZ"/>
+        </w:rPr>
+        <w:t>iyi</w:t>
+      </w:r>
+      <w:bookmarkStart w:id="0" w:name="_GoBack"/>
+      <w:bookmarkEnd w:id="0"/>
+      <w:r>
+        <w:rPr>
+          <w:sz w:val="32"/>
+          <w:szCs w:val="32"/>
+          <w:lang w:val="az-Latn-AZ"/>
+        </w:rPr>
+        <w:t xml:space="preserve">rik ki, məsələn </w:t>
       </w:r>
       <w:r>
         <w:rPr>
@@ -1395,36 +1438,6 @@
     </w:p>
     <w:p>
       <w:pPr>
-        <w:rPr>
-          <w:sz w:val="32"/>
-          <w:szCs w:val="32"/>
-        </w:rPr>
-      </w:pPr>
-      <w:r>
-        <w:rPr>
-          <w:b/>
-          <w:sz w:val="32"/>
-          <w:szCs w:val="32"/>
-          <w:lang w:val="az-Latn-AZ"/>
-        </w:rPr>
-        <w:t>GROUP BY</w:t>
-      </w:r>
-      <w:r>
-        <w:rPr>
-          <w:sz w:val="32"/>
-          <w:szCs w:val="32"/>
-          <w:lang w:val="az-Latn-AZ"/>
-        </w:rPr>
-        <w:t>-ın işləmə prinsipinə keçməmişdən öncə sizi aşağıdakı şəkil ilə tanış etmək istərdim.</w:t>
-      </w:r>
-    </w:p>
-    <w:p>
-      <w:pPr>
-        <w:pStyle w:val="ListParagraph"/>
-        <w:numPr>
-          <w:ilvl w:val="0"/>
-          <w:numId w:val="3"/>
-        </w:numPr>
         <w:rPr>
           <w:sz w:val="32"/>
           <w:szCs w:val="32"/>
@@ -1438,10 +1451,10 @@
           <wp:anchor distT="0" distB="0" distL="114300" distR="114300" simplePos="0" relativeHeight="251662336" behindDoc="0" locked="0" layoutInCell="1" allowOverlap="1" wp14:anchorId="52F22E11" wp14:editId="2FDE11D3">
             <wp:simplePos x="0" y="0"/>
             <wp:positionH relativeFrom="margin">
-              <wp:align>right</wp:align>
+              <wp:posOffset>-38916</wp:posOffset>
             </wp:positionH>
             <wp:positionV relativeFrom="paragraph">
-              <wp:posOffset>2003</wp:posOffset>
+              <wp:posOffset>540839</wp:posOffset>
             </wp:positionV>
             <wp:extent cx="5943600" cy="2857500"/>
             <wp:effectExtent l="0" t="0" r="0" b="0"/>
@@ -1484,6 +1497,36 @@
           </wp:anchor>
         </w:drawing>
       </w:r>
+      <w:r>
+        <w:rPr>
+          <w:b/>
+          <w:sz w:val="32"/>
+          <w:szCs w:val="32"/>
+          <w:lang w:val="az-Latn-AZ"/>
+        </w:rPr>
+        <w:t>GROUP BY</w:t>
+      </w:r>
+      <w:r>
+        <w:rPr>
+          <w:sz w:val="32"/>
+          <w:szCs w:val="32"/>
+          <w:lang w:val="az-Latn-AZ"/>
+        </w:rPr>
+        <w:t>-ın işləmə prinsipinə keçməmişdən öncə sizi aşağıdakı şəkil ilə tanış etmək istərdim.</w:t>
+      </w:r>
+    </w:p>
+    <w:p>
+      <w:pPr>
+        <w:pStyle w:val="ListParagraph"/>
+        <w:numPr>
+          <w:ilvl w:val="0"/>
+          <w:numId w:val="3"/>
+        </w:numPr>
+        <w:rPr>
+          <w:sz w:val="32"/>
+          <w:szCs w:val="32"/>
+        </w:rPr>
+      </w:pPr>
       <w:proofErr w:type="spellStart"/>
       <w:r>
         <w:rPr>
@@ -1576,7 +1619,23 @@
           <w:sz w:val="32"/>
           <w:szCs w:val="32"/>
         </w:rPr>
-        <w:t xml:space="preserve"> vermis </w:t>
+        <w:t xml:space="preserve"> </w:t>
+      </w:r>
+      <w:proofErr w:type="spellStart"/>
+      <w:r>
+        <w:rPr>
+          <w:sz w:val="32"/>
+          <w:szCs w:val="32"/>
+        </w:rPr>
+        <w:t>vermiş</w:t>
+      </w:r>
+      <w:proofErr w:type="spellEnd"/>
+      <w:r>
+        <w:rPr>
+          <w:sz w:val="32"/>
+          <w:szCs w:val="32"/>
+        </w:rPr>
+        <w:t xml:space="preserve"> </w:t>
       </w:r>
       <w:proofErr w:type="spellStart"/>
       <w:r>
@@ -3595,8 +3654,6 @@
           <w:lang w:val="az-Latn-AZ"/>
         </w:rPr>
       </w:pPr>
-      <w:bookmarkStart w:id="0" w:name="_GoBack"/>
-      <w:bookmarkEnd w:id="0"/>
     </w:p>
     <w:sectPr>
       <w:pgSz w:w="12240" w:h="15840"/>
@@ -3609,7 +3666,7 @@
 </file>
 
 <file path=word/numbering.xml><?xml version="1.0" encoding="utf-8"?>
-<w:numbering xmlns:wpc="http://schemas.microsoft.com/office/word/2010/wordprocessingCanvas" xmlns:cx="http://schemas.microsoft.com/office/drawing/2014/chartex" xmlns:mc="http://schemas.openxmlformats.org/markup-compatibility/2006" xmlns:o="urn:schemas-microsoft-com:office:office" xmlns:r="http://schemas.openxmlformats.org/officeDocument/2006/relationships" xmlns:m="http://schemas.openxmlformats.org/officeDocument/2006/math" xmlns:v="urn:schemas-microsoft-com:vml" xmlns:wp14="http://schemas.microsoft.com/office/word/2010/wordprocessingDrawing" xmlns:wp="http://schemas.openxmlformats.org/drawingml/2006/wordprocessingDrawing" xmlns:w10="urn:schemas-microsoft-com:office:word" xmlns:w="http://schemas.openxmlformats.org/wordprocessingml/2006/main" xmlns:w14="http://schemas.microsoft.com/office/word/2010/wordml" xmlns:w15="http://schemas.microsoft.com/office/word/2012/wordml" xmlns:w16se="http://schemas.microsoft.com/office/word/2015/wordml/symex" xmlns:wpg="http://schemas.microsoft.com/office/word/2010/wordprocessingGroup" xmlns:wpi="http://schemas.microsoft.com/office/word/2010/wordprocessingInk" xmlns:wne="http://schemas.microsoft.com/office/word/2006/wordml" xmlns:wps="http://schemas.microsoft.com/office/word/2010/wordprocessingShape" mc:Ignorable="w14 w15 w16se wp14">
+<w:numbering xmlns:wpc="http://schemas.microsoft.com/office/word/2010/wordprocessingCanvas" xmlns:cx="http://schemas.microsoft.com/office/drawing/2014/chartex" xmlns:cx1="http://schemas.microsoft.com/office/drawing/2015/9/8/chartex" xmlns:cx2="http://schemas.microsoft.com/office/drawing/2015/10/21/chartex" xmlns:cx3="http://schemas.microsoft.com/office/drawing/2016/5/9/chartex" xmlns:cx4="http://schemas.microsoft.com/office/drawing/2016/5/10/chartex" xmlns:cx5="http://schemas.microsoft.com/office/drawing/2016/5/11/chartex" xmlns:cx6="http://schemas.microsoft.com/office/drawing/2016/5/12/chartex" xmlns:cx7="http://schemas.microsoft.com/office/drawing/2016/5/13/chartex" xmlns:cx8="http://schemas.microsoft.com/office/drawing/2016/5/14/chartex" xmlns:mc="http://schemas.openxmlformats.org/markup-compatibility/2006" xmlns:aink="http://schemas.microsoft.com/office/drawing/2016/ink" xmlns:am3d="http://schemas.microsoft.com/office/drawing/2017/model3d" xmlns:o="urn:schemas-microsoft-com:office:office" xmlns:r="http://schemas.openxmlformats.org/officeDocument/2006/relationships" xmlns:m="http://schemas.openxmlformats.org/officeDocument/2006/math" xmlns:v="urn:schemas-microsoft-com:vml" xmlns:wp14="http://schemas.microsoft.com/office/word/2010/wordprocessingDrawing" xmlns:wp="http://schemas.openxmlformats.org/drawingml/2006/wordprocessingDrawing" xmlns:w10="urn:schemas-microsoft-com:office:word" xmlns:w="http://schemas.openxmlformats.org/wordprocessingml/2006/main" xmlns:w14="http://schemas.microsoft.com/office/word/2010/wordml" xmlns:w15="http://schemas.microsoft.com/office/word/2012/wordml" xmlns:w16cid="http://schemas.microsoft.com/office/word/2016/wordml/cid" xmlns:w16se="http://schemas.microsoft.com/office/word/2015/wordml/symex" xmlns:wpg="http://schemas.microsoft.com/office/word/2010/wordprocessingGroup" xmlns:wpi="http://schemas.microsoft.com/office/word/2010/wordprocessingInk" xmlns:wne="http://schemas.microsoft.com/office/word/2006/wordml" xmlns:wps="http://schemas.microsoft.com/office/word/2010/wordprocessingShape" mc:Ignorable="w14 w15 w16se w16cid wp14">
   <w:abstractNum w:abstractNumId="0" w15:restartNumberingAfterBreak="0">
     <w:nsid w:val="12296DED"/>
     <w:multiLevelType w:val="hybridMultilevel"/>
@@ -3997,7 +4054,7 @@
 </file>
 
 <file path=word/styles.xml><?xml version="1.0" encoding="utf-8"?>
-<w:styles xmlns:mc="http://schemas.openxmlformats.org/markup-compatibility/2006" xmlns:r="http://schemas.openxmlformats.org/officeDocument/2006/relationships" xmlns:w="http://schemas.openxmlformats.org/wordprocessingml/2006/main" xmlns:w14="http://schemas.microsoft.com/office/word/2010/wordml" xmlns:w15="http://schemas.microsoft.com/office/word/2012/wordml" xmlns:w16se="http://schemas.microsoft.com/office/word/2015/wordml/symex" mc:Ignorable="w14 w15 w16se">
+<w:styles xmlns:mc="http://schemas.openxmlformats.org/markup-compatibility/2006" xmlns:r="http://schemas.openxmlformats.org/officeDocument/2006/relationships" xmlns:w="http://schemas.openxmlformats.org/wordprocessingml/2006/main" xmlns:w14="http://schemas.microsoft.com/office/word/2010/wordml" xmlns:w15="http://schemas.microsoft.com/office/word/2012/wordml" xmlns:w16cid="http://schemas.microsoft.com/office/word/2016/wordml/cid" xmlns:w16se="http://schemas.microsoft.com/office/word/2015/wordml/symex" mc:Ignorable="w14 w15 w16se w16cid">
   <w:docDefaults>
     <w:rPrDefault>
       <w:rPr>
@@ -4013,7 +4070,7 @@
       </w:pPr>
     </w:pPrDefault>
   </w:docDefaults>
-  <w:latentStyles w:defLockedState="0" w:defUIPriority="99" w:defSemiHidden="0" w:defUnhideWhenUsed="0" w:defQFormat="0" w:count="371">
+  <w:latentStyles w:defLockedState="0" w:defUIPriority="99" w:defSemiHidden="0" w:defUnhideWhenUsed="0" w:defQFormat="0" w:count="375">
     <w:lsdException w:name="Normal" w:uiPriority="0" w:qFormat="1"/>
     <w:lsdException w:name="heading 1" w:uiPriority="9" w:qFormat="1"/>
     <w:lsdException w:name="heading 2" w:semiHidden="1" w:uiPriority="9" w:unhideWhenUsed="1" w:qFormat="1"/>
@@ -4385,6 +4442,10 @@
     <w:lsdException w:name="List Table 5 Dark Accent 6" w:uiPriority="50"/>
     <w:lsdException w:name="List Table 6 Colorful Accent 6" w:uiPriority="51"/>
     <w:lsdException w:name="List Table 7 Colorful Accent 6" w:uiPriority="52"/>
+    <w:lsdException w:name="Mention" w:semiHidden="1" w:unhideWhenUsed="1"/>
+    <w:lsdException w:name="Smart Hyperlink" w:semiHidden="1" w:unhideWhenUsed="1"/>
+    <w:lsdException w:name="Hashtag" w:semiHidden="1" w:unhideWhenUsed="1"/>
+    <w:lsdException w:name="Unresolved Mention" w:semiHidden="1" w:unhideWhenUsed="1"/>
   </w:latentStyles>
   <w:style w:type="paragraph" w:default="1" w:styleId="Normal">
     <w:name w:val="Normal"/>
@@ -4698,7 +4759,7 @@
 </file>
 
 <file path=customXml/itemProps1.xml><?xml version="1.0" encoding="utf-8"?>
-<ds:datastoreItem xmlns:ds="http://schemas.openxmlformats.org/officeDocument/2006/customXml" ds:itemID="{B98984BD-CA49-4FF5-AF80-73D158096524}">
+<ds:datastoreItem xmlns:ds="http://schemas.openxmlformats.org/officeDocument/2006/customXml" ds:itemID="{BCCE56DD-C9AD-4233-9840-81BF291ACB8D}">
   <ds:schemaRefs>
     <ds:schemaRef ds:uri="http://schemas.openxmlformats.org/officeDocument/2006/bibliography"/>
   </ds:schemaRefs>

</xml_diff>